<commit_message>
updated feature overview, sourcing readme
</commit_message>
<xml_diff>
--- a/PaperOutline.docx
+++ b/PaperOutline.docx
@@ -476,6 +476,9 @@
       <w:r>
         <w:t>Challenges</w:t>
       </w:r>
+      <w:r>
+        <w:t>/Choices</w:t>
+      </w:r>
     </w:p>
     <w:p>
       <w:pPr>
@@ -621,12 +624,7 @@
         </w:numPr>
       </w:pPr>
       <w:r>
-        <w:rPr>
-          <w:b/>
-          <w:bCs/>
-        </w:rPr>
-        <w:lastRenderedPageBreak/>
-        <w:t>LANDFIRE</w:t>
+        <w:t>Spatial Encoders</w:t>
       </w:r>
     </w:p>
     <w:p>
@@ -637,258 +635,6 @@
           <w:numId w:val="6"/>
         </w:numPr>
       </w:pPr>
-      <w:r>
-        <w:t xml:space="preserve">LANDFIRE 2024. U.S. Geological Survey. </w:t>
-      </w:r>
-      <w:hyperlink r:id="rId5" w:history="1">
-        <w:r>
-          <w:rPr>
-            <w:rStyle w:val="Hyperlink"/>
-          </w:rPr>
-          <w:t>https://www.landfire.gov/</w:t>
-        </w:r>
-      </w:hyperlink>
-    </w:p>
-    <w:p>
-      <w:pPr>
-        <w:pStyle w:val="NoSpacing"/>
-        <w:numPr>
-          <w:ilvl w:val="1"/>
-          <w:numId w:val="6"/>
-        </w:numPr>
-      </w:pPr>
-      <w:r>
-        <w:t>O’Rourke T.</w:t>
-      </w:r>
-      <w:r>
-        <w:t>, [Year of Release], [Title of Dataset/Data </w:t>
-      </w:r>
-      <w:r>
-        <w:br/>
-        <w:t>Product/Map/Table/Etc.], [Edition or Version], [Publisher]. Accessed [Access Date] at [URL]</w:t>
-      </w:r>
-    </w:p>
-    <w:p>
-      <w:pPr>
-        <w:pStyle w:val="NoSpacing"/>
-        <w:numPr>
-          <w:ilvl w:val="0"/>
-          <w:numId w:val="6"/>
-        </w:numPr>
-      </w:pPr>
-      <w:r>
-        <w:rPr>
-          <w:b/>
-          <w:bCs/>
-        </w:rPr>
-        <w:t>NLCD</w:t>
-      </w:r>
-    </w:p>
-    <w:p>
-      <w:pPr>
-        <w:pStyle w:val="NoSpacing"/>
-        <w:numPr>
-          <w:ilvl w:val="1"/>
-          <w:numId w:val="6"/>
-        </w:numPr>
-      </w:pPr>
-      <w:r>
-        <w:t xml:space="preserve">Dewitz, J., 2023. National Land Cover Database (NLCD) 2021 Products. </w:t>
-      </w:r>
-      <w:hyperlink r:id="rId6" w:history="1">
-        <w:r>
-          <w:rPr>
-            <w:rStyle w:val="Hyperlink"/>
-          </w:rPr>
-          <w:t>https://doi.org/10.5066/P9KZCM54</w:t>
-        </w:r>
-      </w:hyperlink>
-    </w:p>
-    <w:p>
-      <w:pPr>
-        <w:pStyle w:val="NoSpacing"/>
-        <w:numPr>
-          <w:ilvl w:val="0"/>
-          <w:numId w:val="6"/>
-        </w:numPr>
-      </w:pPr>
-      <w:r>
-        <w:t>RESOLVE Ecoregions 2017</w:t>
-      </w:r>
-    </w:p>
-    <w:p>
-      <w:pPr>
-        <w:pStyle w:val="NoSpacing"/>
-        <w:numPr>
-          <w:ilvl w:val="1"/>
-          <w:numId w:val="6"/>
-        </w:numPr>
-      </w:pPr>
-      <w:r>
-        <w:t xml:space="preserve">Dinerstein, E. et al. An ecoregion-based approach to protecting half the terrestrial realm. </w:t>
-      </w:r>
-      <w:proofErr w:type="spellStart"/>
-      <w:r>
-        <w:t>BioScience</w:t>
-      </w:r>
-      <w:proofErr w:type="spellEnd"/>
-      <w:r>
-        <w:t xml:space="preserve"> 67, 534–545, 10.1093/</w:t>
-      </w:r>
-      <w:proofErr w:type="spellStart"/>
-      <w:r>
-        <w:t>biosci</w:t>
-      </w:r>
-      <w:proofErr w:type="spellEnd"/>
-      <w:r>
-        <w:t>/bix014 (2017).</w:t>
-      </w:r>
-    </w:p>
-    <w:p>
-      <w:pPr>
-        <w:pStyle w:val="NoSpacing"/>
-        <w:numPr>
-          <w:ilvl w:val="0"/>
-          <w:numId w:val="6"/>
-        </w:numPr>
-      </w:pPr>
-      <w:r>
-        <w:t>ESA (Fire CCI) (from CEDA Archive)</w:t>
-      </w:r>
-    </w:p>
-    <w:p>
-      <w:pPr>
-        <w:pStyle w:val="NoSpacing"/>
-        <w:numPr>
-          <w:ilvl w:val="1"/>
-          <w:numId w:val="6"/>
-        </w:numPr>
-      </w:pPr>
-      <w:r>
-        <w:t>Copernicus Climate Change Service, Climate Data Store, (2019): Land cover classification gridded maps from 1992 to present derived from satellite observation. Copernicus Climate Change Service (C3S) Climate Data Store (CDS). DOI: </w:t>
-      </w:r>
-      <w:hyperlink r:id="rId7" w:history="1">
-        <w:r>
-          <w:rPr>
-            <w:rStyle w:val="Hyperlink"/>
-          </w:rPr>
-          <w:t>10.24381/cds.006f2c9a</w:t>
-        </w:r>
-      </w:hyperlink>
-      <w:r>
-        <w:t xml:space="preserve"> (Accessed on </w:t>
-      </w:r>
-      <w:r>
-        <w:t>18-11-2025</w:t>
-      </w:r>
-      <w:r>
-        <w:t>)</w:t>
-      </w:r>
-    </w:p>
-    <w:p>
-      <w:pPr>
-        <w:pStyle w:val="NoSpacing"/>
-        <w:numPr>
-          <w:ilvl w:val="0"/>
-          <w:numId w:val="6"/>
-        </w:numPr>
-      </w:pPr>
-    </w:p>
-    <w:p>
-      <w:pPr>
-        <w:pStyle w:val="NoSpacing"/>
-        <w:numPr>
-          <w:ilvl w:val="1"/>
-          <w:numId w:val="6"/>
-        </w:numPr>
-      </w:pPr>
-      <w:proofErr w:type="spellStart"/>
-      <w:r>
-        <w:t>Chuvieco</w:t>
-      </w:r>
-      <w:proofErr w:type="spellEnd"/>
-      <w:r>
-        <w:t xml:space="preserve">, E.; </w:t>
-      </w:r>
-      <w:proofErr w:type="spellStart"/>
-      <w:r>
-        <w:t>Pettinari</w:t>
-      </w:r>
-      <w:proofErr w:type="spellEnd"/>
-      <w:r>
-        <w:t xml:space="preserve">, M.L.; </w:t>
-      </w:r>
-      <w:proofErr w:type="spellStart"/>
-      <w:r>
-        <w:t>Lizundia</w:t>
-      </w:r>
-      <w:proofErr w:type="spellEnd"/>
-      <w:r>
-        <w:t xml:space="preserve"> Loiola, J.; Storm, T.; Padilla </w:t>
-      </w:r>
-      <w:proofErr w:type="spellStart"/>
-      <w:r>
-        <w:t>Parellada</w:t>
-      </w:r>
-      <w:proofErr w:type="spellEnd"/>
-      <w:r>
-        <w:t>, M. (2019): ESA Fire Climate Change Initiative (</w:t>
-      </w:r>
-      <w:proofErr w:type="spellStart"/>
-      <w:r>
-        <w:t>Fire_cci</w:t>
-      </w:r>
-      <w:proofErr w:type="spellEnd"/>
-      <w:r>
-        <w:t xml:space="preserve">): MODIS </w:t>
-      </w:r>
-      <w:proofErr w:type="spellStart"/>
-      <w:r>
-        <w:t>Fire_cci</w:t>
-      </w:r>
-      <w:proofErr w:type="spellEnd"/>
-      <w:r>
-        <w:t xml:space="preserve"> Burned Area Grid product, version 5.1. Centre for Environmental Data Analysis, </w:t>
-      </w:r>
-      <w:r>
-        <w:rPr>
-          <w:i/>
-          <w:iCs/>
-        </w:rPr>
-        <w:t>08 February 2019</w:t>
-      </w:r>
-      <w:r>
-        <w:t>. doi:10.5285/3628cb2fdba443588155e15dee8e5352. </w:t>
-      </w:r>
-      <w:hyperlink r:id="rId8" w:history="1">
-        <w:r>
-          <w:rPr>
-            <w:rStyle w:val="Hyperlink"/>
-          </w:rPr>
-          <w:t>https://dx.doi.org/10.5285/3628cb2fdba443588155e15dee8e5352</w:t>
-        </w:r>
-      </w:hyperlink>
-    </w:p>
-    <w:p>
-      <w:pPr>
-        <w:pStyle w:val="NoSpacing"/>
-        <w:numPr>
-          <w:ilvl w:val="0"/>
-          <w:numId w:val="6"/>
-        </w:numPr>
-      </w:pPr>
-      <w:r>
-        <w:t>Spatial Encoders</w:t>
-      </w:r>
-    </w:p>
-    <w:p>
-      <w:pPr>
-        <w:pStyle w:val="NoSpacing"/>
-        <w:numPr>
-          <w:ilvl w:val="1"/>
-          <w:numId w:val="6"/>
-        </w:numPr>
-      </w:pPr>
       <w:proofErr w:type="spellStart"/>
       <w:r>
         <w:t>EarthFormer</w:t>
@@ -903,7 +649,7 @@
           <w:numId w:val="6"/>
         </w:numPr>
       </w:pPr>
-      <w:hyperlink r:id="rId9" w:history="1">
+      <w:hyperlink r:id="rId5" w:history="1">
         <w:r>
           <w:rPr>
             <w:rStyle w:val="Hyperlink"/>
@@ -987,7 +733,7 @@
           <w:numId w:val="6"/>
         </w:numPr>
       </w:pPr>
-      <w:hyperlink r:id="rId10" w:history="1">
+      <w:hyperlink r:id="rId6" w:history="1">
         <w:r>
           <w:rPr>
             <w:rStyle w:val="Hyperlink"/>
@@ -1083,7 +829,7 @@
       <w:r>
         <w:t xml:space="preserve"> Available at SSRN: </w:t>
       </w:r>
-      <w:hyperlink r:id="rId11" w:tgtFrame="_blank" w:history="1">
+      <w:hyperlink r:id="rId7" w:tgtFrame="_blank" w:history="1">
         <w:r>
           <w:rPr>
             <w:rStyle w:val="Hyperlink"/>
@@ -1094,7 +840,7 @@
       <w:r>
         <w:t> or </w:t>
       </w:r>
-      <w:hyperlink r:id="rId12" w:tgtFrame="_blank" w:history="1">
+      <w:hyperlink r:id="rId8" w:tgtFrame="_blank" w:history="1">
         <w:r>
           <w:rPr>
             <w:rStyle w:val="Hyperlink"/>
@@ -1126,7 +872,6 @@
         </w:numPr>
       </w:pPr>
       <w:r>
-        <w:lastRenderedPageBreak/>
         <w:t xml:space="preserve">uses a Vision Transformer over spectral–spatial–temporal features and explicitly emphasizes </w:t>
       </w:r>
       <w:r>
@@ -1191,7 +936,7 @@
       <w:r>
         <w:t>: A Novel Deep Learning Model for Himawari-8 Wildfire Detection with Consideration of Spatiotemporal Variation Information. Available at SSRN: </w:t>
       </w:r>
-      <w:hyperlink r:id="rId13" w:tgtFrame="_blank" w:history="1">
+      <w:hyperlink r:id="rId9" w:tgtFrame="_blank" w:history="1">
         <w:r>
           <w:rPr>
             <w:rStyle w:val="Hyperlink"/>
@@ -1202,7 +947,7 @@
       <w:r>
         <w:t> or </w:t>
       </w:r>
-      <w:hyperlink r:id="rId14" w:tgtFrame="_blank" w:history="1">
+      <w:hyperlink r:id="rId10" w:tgtFrame="_blank" w:history="1">
         <w:r>
           <w:rPr>
             <w:rStyle w:val="Hyperlink"/>
@@ -1245,7 +990,7 @@
           <w:numId w:val="6"/>
         </w:numPr>
       </w:pPr>
-      <w:hyperlink r:id="rId15" w:history="1">
+      <w:hyperlink r:id="rId11" w:history="1">
         <w:r>
           <w:rPr>
             <w:rStyle w:val="Hyperlink"/>
@@ -1449,7 +1194,7 @@
       <w:r>
         <w:t>. </w:t>
       </w:r>
-      <w:hyperlink r:id="rId16" w:history="1">
+      <w:hyperlink r:id="rId12" w:history="1">
         <w:r>
           <w:rPr>
             <w:rStyle w:val="Hyperlink"/>

</xml_diff>

<commit_message>
feature overview cmt forward
</commit_message>
<xml_diff>
--- a/PaperOutline.docx
+++ b/PaperOutline.docx
@@ -70,7 +70,15 @@
         </w:numPr>
       </w:pPr>
       <w:r>
-        <w:t>"Hazard-style": 1 if cell (i, j) transitions to burning at [t, t+k-1)</w:t>
+        <w:t>"Hazard-style": 1 if cell (</w:t>
+      </w:r>
+      <w:proofErr w:type="spellStart"/>
+      <w:r>
+        <w:t>i</w:t>
+      </w:r>
+      <w:proofErr w:type="spellEnd"/>
+      <w:r>
+        <w:t>, j) transitions to burning at [t, t+k-1)</w:t>
       </w:r>
     </w:p>
     <w:p>
@@ -94,7 +102,31 @@
         </w:numPr>
       </w:pPr>
       <w:r>
-        <w:t>Never train on cells that are already burning at time t. Model should learn "cond. Prob. Of a future burning, given a non burning cell" (at inference time, compute active-fire mask F_now(i, j).</w:t>
+        <w:t xml:space="preserve">Never train on cells that are already burning at time t. Model should learn "cond. Prob. Of a future burning, given a </w:t>
+      </w:r>
+      <w:proofErr w:type="spellStart"/>
+      <w:r>
+        <w:t>non burning</w:t>
+      </w:r>
+      <w:proofErr w:type="spellEnd"/>
+      <w:r>
+        <w:t xml:space="preserve"> cell" (at inference time, compute active-fire mask </w:t>
+      </w:r>
+      <w:proofErr w:type="spellStart"/>
+      <w:r>
+        <w:t>F_now</w:t>
+      </w:r>
+      <w:proofErr w:type="spellEnd"/>
+      <w:r>
+        <w:t>(</w:t>
+      </w:r>
+      <w:proofErr w:type="spellStart"/>
+      <w:r>
+        <w:t>i</w:t>
+      </w:r>
+      <w:proofErr w:type="spellEnd"/>
+      <w:r>
+        <w:t>, j).</w:t>
       </w:r>
     </w:p>
     <w:p>
@@ -177,7 +209,27 @@
           <w:kern w:val="0"/>
           <w14:ligatures w14:val="none"/>
         </w:rPr>
-        <w:t>, spatial crop of (eg) 64x64 cells</w:t>
+        <w:t>, spatial crop of (</w:t>
+      </w:r>
+      <w:proofErr w:type="spellStart"/>
+      <w:r>
+        <w:rPr>
+          <w:rFonts w:eastAsia="Times New Roman" w:cs="Times New Roman"/>
+          <w:color w:val="000000"/>
+          <w:kern w:val="0"/>
+          <w14:ligatures w14:val="none"/>
+        </w:rPr>
+        <w:t>eg</w:t>
+      </w:r>
+      <w:proofErr w:type="spellEnd"/>
+      <w:r>
+        <w:rPr>
+          <w:rFonts w:eastAsia="Times New Roman" w:cs="Times New Roman"/>
+          <w:color w:val="000000"/>
+          <w:kern w:val="0"/>
+          <w14:ligatures w14:val="none"/>
+        </w:rPr>
+        <w:t>) 64x64 cells</w:t>
       </w:r>
     </w:p>
     <w:p>
@@ -197,6 +249,7 @@
         </w:rPr>
         <w:t xml:space="preserve">Build feature tensor </w:t>
       </w:r>
+      <w:proofErr w:type="spellStart"/>
       <w:r>
         <w:rPr>
           <w:rFonts w:eastAsia="Times New Roman" w:cs="Times New Roman"/>
@@ -206,7 +259,19 @@
           <w:kern w:val="0"/>
           <w14:ligatures w14:val="none"/>
         </w:rPr>
-        <w:t>X_crop[t]</w:t>
+        <w:t>X_crop</w:t>
+      </w:r>
+      <w:proofErr w:type="spellEnd"/>
+      <w:r>
+        <w:rPr>
+          <w:rFonts w:eastAsia="Times New Roman" w:cs="Times New Roman"/>
+          <w:i/>
+          <w:iCs/>
+          <w:color w:val="000000"/>
+          <w:kern w:val="0"/>
+          <w14:ligatures w14:val="none"/>
+        </w:rPr>
+        <w:t>[t]</w:t>
       </w:r>
       <w:r>
         <w:rPr>
@@ -331,8 +396,21 @@
           <w:numId w:val="5"/>
         </w:numPr>
       </w:pPr>
-      <w:r>
-        <w:t>Unet-style CNN strides over patches of X_crop, outputs Y_crop</w:t>
+      <w:proofErr w:type="spellStart"/>
+      <w:r>
+        <w:t>Unet</w:t>
+      </w:r>
+      <w:proofErr w:type="spellEnd"/>
+      <w:r>
+        <w:t xml:space="preserve">-style CNN strides over patches of </w:t>
+      </w:r>
+      <w:proofErr w:type="spellStart"/>
+      <w:r>
+        <w:t>X_crop</w:t>
+      </w:r>
+      <w:proofErr w:type="spellEnd"/>
+      <w:r>
+        <w:t>, outputs Y_crop</w:t>
       </w:r>
     </w:p>
     <w:p>
@@ -519,6 +597,30 @@
       </w:pPr>
       <w:r>
         <w:t>Citations</w:t>
+      </w:r>
+    </w:p>
+    <w:p>
+      <w:pPr>
+        <w:pStyle w:val="NoSpacing"/>
+        <w:numPr>
+          <w:ilvl w:val="0"/>
+          <w:numId w:val="7"/>
+        </w:numPr>
+      </w:pPr>
+      <w:r>
+        <w:t>Lightning holdover time</w:t>
+      </w:r>
+    </w:p>
+    <w:p>
+      <w:pPr>
+        <w:pStyle w:val="NoSpacing"/>
+        <w:numPr>
+          <w:ilvl w:val="1"/>
+          <w:numId w:val="7"/>
+        </w:numPr>
+      </w:pPr>
+      <w:r>
+        <w:t>https://essd.copernicus.org/preprints/essd-2022-410/essd-2022-410-ATC1.pdf?utm_source=chatgpt.com</w:t>
       </w:r>
     </w:p>
     <w:p>
@@ -640,9 +742,11 @@
           <w:numId w:val="6"/>
         </w:numPr>
       </w:pPr>
+      <w:proofErr w:type="spellStart"/>
       <w:r>
         <w:t>EarthFormer</w:t>
       </w:r>
+      <w:proofErr w:type="spellEnd"/>
     </w:p>
     <w:p>
       <w:pPr>
@@ -678,7 +782,31 @@
           <w:kern w:val="36"/>
           <w14:ligatures w14:val="none"/>
         </w:rPr>
-        <w:t xml:space="preserve">Seasonal Fire Prediction using Spatio-Temporal Deep Neural Networks </w:t>
+        <w:t xml:space="preserve">Seasonal Fire Prediction using </w:t>
+      </w:r>
+      <w:proofErr w:type="spellStart"/>
+      <w:r>
+        <w:rPr>
+          <w:rFonts w:eastAsia="Times New Roman" w:cs="Times New Roman"/>
+          <w:b/>
+          <w:bCs/>
+          <w:color w:val="000000"/>
+          <w:kern w:val="36"/>
+          <w14:ligatures w14:val="none"/>
+        </w:rPr>
+        <w:t>Spatio</w:t>
+      </w:r>
+      <w:proofErr w:type="spellEnd"/>
+      <w:r>
+        <w:rPr>
+          <w:rFonts w:eastAsia="Times New Roman" w:cs="Times New Roman"/>
+          <w:b/>
+          <w:bCs/>
+          <w:color w:val="000000"/>
+          <w:kern w:val="36"/>
+          <w14:ligatures w14:val="none"/>
+        </w:rPr>
+        <w:t xml:space="preserve">-Temporal Deep Neural Networks </w:t>
       </w:r>
       <w:r>
         <w:t>(2024)</w:t>
@@ -693,7 +821,15 @@
         </w:numPr>
       </w:pPr>
       <w:r>
-        <w:t>for global seasonal fire forecasts, they compare CNNs, ConvLSTMs, and Transformer hybrids; the best models use conv encoders to compress the spatial field before attention/temporal modeling</w:t>
+        <w:t xml:space="preserve">for global seasonal fire forecasts, they compare CNNs, </w:t>
+      </w:r>
+      <w:proofErr w:type="spellStart"/>
+      <w:r>
+        <w:t>ConvLSTMs</w:t>
+      </w:r>
+      <w:proofErr w:type="spellEnd"/>
+      <w:r>
+        <w:t>, and Transformer hybrids; the best models use conv encoders to compress the spatial field before attention/temporal modeling</w:t>
       </w:r>
     </w:p>
     <w:p>
@@ -758,7 +894,39 @@
         </w:numPr>
       </w:pPr>
       <w:r>
-        <w:t>Zhang, Yunkai and Zhan, Donglin and Zhang, Haoting and Shen, Zuo-Jun Max and Zheng, Zeyu and Zhu, Qing, Does Attention in Transformers Help Wildfire Prediction? (August 08, 2024). Available at SSRN: </w:t>
+        <w:t xml:space="preserve">Zhang, </w:t>
+      </w:r>
+      <w:proofErr w:type="spellStart"/>
+      <w:r>
+        <w:t>Yunkai</w:t>
+      </w:r>
+      <w:proofErr w:type="spellEnd"/>
+      <w:r>
+        <w:t xml:space="preserve"> and Zhan, </w:t>
+      </w:r>
+      <w:proofErr w:type="spellStart"/>
+      <w:r>
+        <w:t>Donglin</w:t>
+      </w:r>
+      <w:proofErr w:type="spellEnd"/>
+      <w:r>
+        <w:t xml:space="preserve"> and Zhang, </w:t>
+      </w:r>
+      <w:proofErr w:type="spellStart"/>
+      <w:r>
+        <w:t>Haoting</w:t>
+      </w:r>
+      <w:proofErr w:type="spellEnd"/>
+      <w:r>
+        <w:t xml:space="preserve"> and Shen, Zuo-Jun Max and Zheng, </w:t>
+      </w:r>
+      <w:proofErr w:type="spellStart"/>
+      <w:r>
+        <w:t>Zeyu</w:t>
+      </w:r>
+      <w:proofErr w:type="spellEnd"/>
+      <w:r>
+        <w:t xml:space="preserve"> and Zhu, Qing, Does Attention in Transformers Help Wildfire Prediction? (August 08, 2024). Available at SSRN: </w:t>
       </w:r>
       <w:hyperlink r:id="rId10" w:tgtFrame="_blank" w:history="1">
         <w:r>
@@ -788,9 +956,11 @@
           <w:numId w:val="6"/>
         </w:numPr>
       </w:pPr>
+      <w:proofErr w:type="spellStart"/>
       <w:r>
         <w:t>Fireformer</w:t>
       </w:r>
+      <w:proofErr w:type="spellEnd"/>
     </w:p>
     <w:p>
       <w:pPr>
@@ -823,7 +993,47 @@
         </w:numPr>
       </w:pPr>
       <w:r>
-        <w:t>Pan, Haiyan and Luo, Die and Hong, Zhonghua and Zhang, Yuewei and Zheng, Zongsheng and Zhou, Ruyan and Zhang, Yun and Han, YanLing and Wang, Jing and Yang, Shuhu, Fireformer: A Novel Deep Learning Model for Himawari-8 Wildfire Detection with Consideration of Spatiotemporal Variation Information. Available at SSRN: </w:t>
+        <w:t xml:space="preserve">Pan, Haiyan and Luo, Die and Hong, Zhonghua and Zhang, </w:t>
+      </w:r>
+      <w:proofErr w:type="spellStart"/>
+      <w:r>
+        <w:t>Yuewei</w:t>
+      </w:r>
+      <w:proofErr w:type="spellEnd"/>
+      <w:r>
+        <w:t xml:space="preserve"> and Zheng, </w:t>
+      </w:r>
+      <w:proofErr w:type="spellStart"/>
+      <w:r>
+        <w:t>Zongsheng</w:t>
+      </w:r>
+      <w:proofErr w:type="spellEnd"/>
+      <w:r>
+        <w:t xml:space="preserve"> and Zhou, Ruyan and Zhang, Yun and Han, </w:t>
+      </w:r>
+      <w:proofErr w:type="spellStart"/>
+      <w:r>
+        <w:t>YanLing</w:t>
+      </w:r>
+      <w:proofErr w:type="spellEnd"/>
+      <w:r>
+        <w:t xml:space="preserve"> and Wang, Jing and Yang, </w:t>
+      </w:r>
+      <w:proofErr w:type="spellStart"/>
+      <w:r>
+        <w:t>Shuhu</w:t>
+      </w:r>
+      <w:proofErr w:type="spellEnd"/>
+      <w:r>
+        <w:t xml:space="preserve">, </w:t>
+      </w:r>
+      <w:proofErr w:type="spellStart"/>
+      <w:r>
+        <w:t>Fireformer</w:t>
+      </w:r>
+      <w:proofErr w:type="spellEnd"/>
+      <w:r>
+        <w:t>: A Novel Deep Learning Model for Himawari-8 Wildfire Detection with Consideration of Spatiotemporal Variation Information. Available at SSRN: </w:t>
       </w:r>
       <w:hyperlink r:id="rId12" w:tgtFrame="_blank" w:history="1">
         <w:r>
@@ -853,9 +1063,11 @@
           <w:numId w:val="6"/>
         </w:numPr>
       </w:pPr>
+      <w:proofErr w:type="spellStart"/>
       <w:r>
         <w:t>Earthfarseer</w:t>
       </w:r>
+      <w:proofErr w:type="spellEnd"/>
     </w:p>
     <w:p>
       <w:pPr>
@@ -906,12 +1118,14 @@
           <w:numId w:val="6"/>
         </w:numPr>
       </w:pPr>
+      <w:proofErr w:type="spellStart"/>
       <w:r>
         <w:rPr>
           <w:rStyle w:val="Strong"/>
         </w:rPr>
         <w:t>Earthformer</w:t>
       </w:r>
+      <w:proofErr w:type="spellEnd"/>
     </w:p>
     <w:p>
       <w:pPr>
@@ -933,12 +1147,14 @@
           <w:numId w:val="6"/>
         </w:numPr>
       </w:pPr>
+      <w:proofErr w:type="spellStart"/>
       <w:r>
         <w:rPr>
           <w:rStyle w:val="Strong"/>
         </w:rPr>
         <w:t>TSformer</w:t>
       </w:r>
+      <w:proofErr w:type="spellEnd"/>
       <w:r>
         <w:t xml:space="preserve"> (2025)</w:t>
       </w:r>
@@ -1027,7 +1243,47 @@
         </w:numPr>
       </w:pPr>
       <w:r>
-        <w:t>Potapov, P., Hansen, M.C., Pickens, A., Hernandez-Serna, A., Tyukavina, A., Turubanova, S., Zalles, V., Li, X., Khan, A., Stolle, F. and Harris, N., 2022. The global 2000-2020 land cover and land use change dataset derived from the Landsat archive: first results. Front. Remote Sens. 3: 856903. doi: 10.3389/frsen. </w:t>
+        <w:t xml:space="preserve">Potapov, P., Hansen, M.C., Pickens, A., Hernandez-Serna, A., </w:t>
+      </w:r>
+      <w:proofErr w:type="spellStart"/>
+      <w:r>
+        <w:t>Tyukavina</w:t>
+      </w:r>
+      <w:proofErr w:type="spellEnd"/>
+      <w:r>
+        <w:t xml:space="preserve">, A., </w:t>
+      </w:r>
+      <w:proofErr w:type="spellStart"/>
+      <w:r>
+        <w:t>Turubanova</w:t>
+      </w:r>
+      <w:proofErr w:type="spellEnd"/>
+      <w:r>
+        <w:t xml:space="preserve">, S., </w:t>
+      </w:r>
+      <w:proofErr w:type="spellStart"/>
+      <w:r>
+        <w:t>Zalles</w:t>
+      </w:r>
+      <w:proofErr w:type="spellEnd"/>
+      <w:r>
+        <w:t xml:space="preserve">, V., Li, X., Khan, A., Stolle, F. and Harris, N., 2022. The global 2000-2020 land cover and land use change dataset derived from the Landsat archive: first results. Front. Remote Sens. 3: 856903. </w:t>
+      </w:r>
+      <w:proofErr w:type="spellStart"/>
+      <w:r>
+        <w:t>doi</w:t>
+      </w:r>
+      <w:proofErr w:type="spellEnd"/>
+      <w:r>
+        <w:t>: 10.3389/</w:t>
+      </w:r>
+      <w:proofErr w:type="spellStart"/>
+      <w:r>
+        <w:t>frsen</w:t>
+      </w:r>
+      <w:proofErr w:type="spellEnd"/>
+      <w:r>
+        <w:t>. </w:t>
       </w:r>
       <w:hyperlink r:id="rId15" w:history="1">
         <w:r>

</xml_diff>